<commit_message>
ls cd touch file cat less history commands
</commit_message>
<xml_diff>
--- a/Linux/Command Line/01_ The Shell.docx
+++ b/Linux/Command Line/01_ The Shell.docx
@@ -39,7 +39,31 @@
         <w:jc w:val="both"/>
       </w:pPr>
       <w:r>
-        <w:t>almost all Linux distributions will default to the bash shell. There are other shells available such as ksh, zsh, tsch, but we won’t get into any of those.</w:t>
+        <w:t xml:space="preserve">almost all Linux distributions will default to the bash shell. There are other shells available such as </w:t>
+      </w:r>
+      <w:proofErr w:type="spellStart"/>
+      <w:r>
+        <w:t>ksh</w:t>
+      </w:r>
+      <w:proofErr w:type="spellEnd"/>
+      <w:r>
+        <w:t xml:space="preserve">, </w:t>
+      </w:r>
+      <w:proofErr w:type="spellStart"/>
+      <w:r>
+        <w:t>zsh</w:t>
+      </w:r>
+      <w:proofErr w:type="spellEnd"/>
+      <w:r>
+        <w:t xml:space="preserve">, </w:t>
+      </w:r>
+      <w:proofErr w:type="spellStart"/>
+      <w:r>
+        <w:t>tsch</w:t>
+      </w:r>
+      <w:proofErr w:type="spellEnd"/>
+      <w:r>
+        <w:t>, but we won’t get into any of those.</w:t>
       </w:r>
     </w:p>
     <w:p>
@@ -54,9 +78,19 @@
       <w:pPr>
         <w:jc w:val="both"/>
       </w:pPr>
-      <w:r>
-        <w:t>username@hostname:current_directory</w:t>
-      </w:r>
+      <w:proofErr w:type="spellStart"/>
+      <w:r>
+        <w:t>username@</w:t>
+      </w:r>
+      <w:proofErr w:type="gramStart"/>
+      <w:r>
+        <w:t>hostname:current</w:t>
+      </w:r>
+      <w:proofErr w:type="gramEnd"/>
+      <w:r>
+        <w:t>_directory</w:t>
+      </w:r>
+      <w:proofErr w:type="spellEnd"/>
     </w:p>
     <w:p>
       <w:pPr>
@@ -64,7 +98,22 @@
       </w:pPr>
       <w:r>
         <w:br/>
-        <w:t>pete@icebox:/home/pete $</w:t>
+      </w:r>
+      <w:proofErr w:type="spellStart"/>
+      <w:r>
+        <w:t>pete@icebox</w:t>
+      </w:r>
+      <w:proofErr w:type="spellEnd"/>
+      <w:r>
+        <w:t>:/home/</w:t>
+      </w:r>
+      <w:proofErr w:type="spellStart"/>
+      <w:r>
+        <w:t>pete</w:t>
+      </w:r>
+      <w:proofErr w:type="spellEnd"/>
+      <w:r>
+        <w:t xml:space="preserve"> $</w:t>
       </w:r>
     </w:p>
     <w:p>
@@ -141,8 +190,13 @@
         <w:jc w:val="both"/>
       </w:pPr>
       <w:r>
-        <w:t>$ whoami</w:t>
-      </w:r>
+        <w:t xml:space="preserve">$ </w:t>
+      </w:r>
+      <w:proofErr w:type="spellStart"/>
+      <w:r>
+        <w:t>whoami</w:t>
+      </w:r>
+      <w:proofErr w:type="spellEnd"/>
     </w:p>
     <w:p>
       <w:pPr>
@@ -185,7 +239,23 @@
           <w:sz w:val="28"/>
           <w:szCs w:val="28"/>
         </w:rPr>
-        <w:t>Everything in Linux is a file, as you journey deeper into Linux you’ll understand this, but for now just keep that in mind. Every file is organized in a hierarchical directory tree. The first directory in the filesystem is aptly named the root directory. The root directory has many folders and files which you can store more folders and files, etc. Here is an example of what the directory tree looks like:</w:t>
+        <w:t xml:space="preserve">Everything in Linux is a file, as you journey deeper into </w:t>
+      </w:r>
+      <w:proofErr w:type="gramStart"/>
+      <w:r>
+        <w:rPr>
+          <w:sz w:val="28"/>
+          <w:szCs w:val="28"/>
+        </w:rPr>
+        <w:t>Linux</w:t>
+      </w:r>
+      <w:proofErr w:type="gramEnd"/>
+      <w:r>
+        <w:rPr>
+          <w:sz w:val="28"/>
+          <w:szCs w:val="28"/>
+        </w:rPr>
+        <w:t xml:space="preserve"> you’ll understand this, but for now just keep that in mind. Every file is organized in a hierarchical directory tree. The first directory in the filesystem is aptly named the root directory. The root directory has many folders and files which you can store more folders and files, etc. Here is an example of what the directory tree looks like:</w:t>
       </w:r>
     </w:p>
     <w:p>
@@ -252,6 +322,7 @@
         </w:rPr>
         <w:t xml:space="preserve">The location of these files and directories are referred to as paths. If you had a folder named home with a folder inside of it named </w:t>
       </w:r>
+      <w:proofErr w:type="spellStart"/>
       <w:r>
         <w:rPr>
           <w:sz w:val="28"/>
@@ -259,6 +330,7 @@
         </w:rPr>
         <w:t>manu</w:t>
       </w:r>
+      <w:proofErr w:type="spellEnd"/>
       <w:r>
         <w:rPr>
           <w:sz w:val="28"/>
@@ -266,6 +338,7 @@
         </w:rPr>
         <w:t xml:space="preserve"> and another folder in that folder called Movies, that path would look like this: /home/</w:t>
       </w:r>
+      <w:proofErr w:type="spellStart"/>
       <w:r>
         <w:rPr>
           <w:sz w:val="28"/>
@@ -273,6 +346,7 @@
         </w:rPr>
         <w:t>manu</w:t>
       </w:r>
+      <w:proofErr w:type="spellEnd"/>
       <w:r>
         <w:rPr>
           <w:sz w:val="28"/>
@@ -293,31 +367,56 @@
           <w:sz w:val="28"/>
           <w:szCs w:val="28"/>
         </w:rPr>
-        <w:t>Navigation of the filesystem, much like real life is helpful if you know where you are and where you are going. To see where you are, you can use the pwd command, this command means “print working directory” and it just shows you which directory you are in, note the path stems from the root directory.</w:t>
-      </w:r>
-    </w:p>
-    <w:p>
-      <w:pPr>
-        <w:rPr>
-          <w:sz w:val="28"/>
-          <w:szCs w:val="28"/>
-        </w:rPr>
-      </w:pPr>
-    </w:p>
-    <w:p>
-      <w:pPr>
-        <w:rPr>
-          <w:sz w:val="28"/>
-          <w:szCs w:val="28"/>
-        </w:rPr>
-      </w:pPr>
-      <w:r>
-        <w:rPr>
-          <w:sz w:val="28"/>
-          <w:szCs w:val="28"/>
-        </w:rPr>
-        <w:t>$ pwd</w:t>
-      </w:r>
+        <w:t xml:space="preserve">Navigation of the filesystem, much like real life is helpful if you know where you are and where you are going. To see where you are, you can use the </w:t>
+      </w:r>
+      <w:proofErr w:type="spellStart"/>
+      <w:r>
+        <w:rPr>
+          <w:sz w:val="28"/>
+          <w:szCs w:val="28"/>
+        </w:rPr>
+        <w:t>pwd</w:t>
+      </w:r>
+      <w:proofErr w:type="spellEnd"/>
+      <w:r>
+        <w:rPr>
+          <w:sz w:val="28"/>
+          <w:szCs w:val="28"/>
+        </w:rPr>
+        <w:t xml:space="preserve"> command, this command means “print working directory” and it just shows you which directory you are in, note the path stems from the root directory.</w:t>
+      </w:r>
+    </w:p>
+    <w:p>
+      <w:pPr>
+        <w:rPr>
+          <w:sz w:val="28"/>
+          <w:szCs w:val="28"/>
+        </w:rPr>
+      </w:pPr>
+    </w:p>
+    <w:p>
+      <w:pPr>
+        <w:rPr>
+          <w:sz w:val="28"/>
+          <w:szCs w:val="28"/>
+        </w:rPr>
+      </w:pPr>
+      <w:r>
+        <w:rPr>
+          <w:sz w:val="28"/>
+          <w:szCs w:val="28"/>
+        </w:rPr>
+        <w:t xml:space="preserve">$ </w:t>
+      </w:r>
+      <w:proofErr w:type="spellStart"/>
+      <w:r>
+        <w:rPr>
+          <w:sz w:val="28"/>
+          <w:szCs w:val="28"/>
+        </w:rPr>
+        <w:t>pwd</w:t>
+      </w:r>
+      <w:proofErr w:type="spellEnd"/>
     </w:p>
     <w:p>
       <w:pPr>
@@ -370,6 +469,11 @@
     </w:p>
     <w:p>
       <w:pPr>
+        <w:pStyle w:val="ListParagraph"/>
+        <w:numPr>
+          <w:ilvl w:val="0"/>
+          <w:numId w:val="2"/>
+        </w:numPr>
         <w:rPr>
           <w:b/>
           <w:bCs/>
@@ -384,7 +488,7 @@
           <w:sz w:val="28"/>
           <w:szCs w:val="28"/>
         </w:rPr>
-        <w:t>3. cd (Change Directory)</w:t>
+        <w:t xml:space="preserve"> cd (Change Directory)</w:t>
       </w:r>
     </w:p>
     <w:p>
@@ -421,6 +525,7 @@
         <w:lastRenderedPageBreak/>
         <w:t>Absolute path: This is the path from the root directory. The root is the head honcho. The root directory is commonly shown as a slash. Every time your path starts with / it means you are starting from the root directory. For example, /home/</w:t>
       </w:r>
+      <w:proofErr w:type="spellStart"/>
       <w:r>
         <w:rPr>
           <w:sz w:val="28"/>
@@ -428,6 +533,7 @@
         </w:rPr>
         <w:t>manu</w:t>
       </w:r>
+      <w:proofErr w:type="spellEnd"/>
       <w:r>
         <w:rPr>
           <w:sz w:val="28"/>
@@ -507,6 +613,7 @@
         </w:rPr>
         <w:t>Relative path: This is the path from where you are currently in filesystem. If I was in location /home/</w:t>
       </w:r>
+      <w:proofErr w:type="spellStart"/>
       <w:r>
         <w:rPr>
           <w:sz w:val="28"/>
@@ -514,6 +621,7 @@
         </w:rPr>
         <w:t>manu</w:t>
       </w:r>
+      <w:proofErr w:type="spellEnd"/>
       <w:r>
         <w:rPr>
           <w:sz w:val="28"/>
@@ -521,6 +629,7 @@
         </w:rPr>
         <w:t>/Documents and wanted to get to a directory inside Documents called taxes, I don’t have to specify the whole path from root like /home/</w:t>
       </w:r>
+      <w:proofErr w:type="spellStart"/>
       <w:r>
         <w:rPr>
           <w:sz w:val="28"/>
@@ -528,6 +637,7 @@
         </w:rPr>
         <w:t>manu</w:t>
       </w:r>
+      <w:proofErr w:type="spellEnd"/>
       <w:r>
         <w:rPr>
           <w:sz w:val="28"/>
@@ -615,6 +725,7 @@
         </w:rPr>
         <w:t>So now I've changed my directory location to /home/</w:t>
       </w:r>
+      <w:proofErr w:type="spellStart"/>
       <w:r>
         <w:rPr>
           <w:sz w:val="28"/>
@@ -622,6 +733,7 @@
         </w:rPr>
         <w:t>manu</w:t>
       </w:r>
+      <w:proofErr w:type="spellEnd"/>
       <w:r>
         <w:rPr>
           <w:sz w:val="28"/>
@@ -678,8 +790,17 @@
           <w:sz w:val="28"/>
           <w:szCs w:val="28"/>
         </w:rPr>
-        <w:t>cd Hawai</w:t>
-      </w:r>
+        <w:t xml:space="preserve">cd </w:t>
+      </w:r>
+      <w:proofErr w:type="spellStart"/>
+      <w:r>
+        <w:rPr>
+          <w:sz w:val="28"/>
+          <w:szCs w:val="28"/>
+        </w:rPr>
+        <w:t>Hawai</w:t>
+      </w:r>
+      <w:proofErr w:type="spellEnd"/>
     </w:p>
     <w:p>
       <w:pPr>
@@ -752,6 +873,7 @@
         </w:rPr>
         <w:t>Notice how I just used the name of the folder? It’s because I was already in /home/</w:t>
       </w:r>
+      <w:proofErr w:type="spellStart"/>
       <w:r>
         <w:rPr>
           <w:sz w:val="28"/>
@@ -759,6 +881,7 @@
         </w:rPr>
         <w:t>manu</w:t>
       </w:r>
+      <w:proofErr w:type="spellEnd"/>
       <w:r>
         <w:rPr>
           <w:sz w:val="28"/>
@@ -879,6 +1002,7 @@
         </w:rPr>
         <w:t xml:space="preserve"> (home directory). This directory defaults to your “home directory”. Such as /home/</w:t>
       </w:r>
+      <w:proofErr w:type="spellStart"/>
       <w:r>
         <w:rPr>
           <w:sz w:val="28"/>
@@ -886,6 +1010,7 @@
         </w:rPr>
         <w:t>manu</w:t>
       </w:r>
+      <w:proofErr w:type="spellEnd"/>
       <w:r>
         <w:rPr>
           <w:sz w:val="28"/>
@@ -996,6 +1121,1663 @@
         </w:rPr>
       </w:pPr>
     </w:p>
+    <w:p>
+      <w:pPr>
+        <w:pStyle w:val="ListParagraph"/>
+        <w:numPr>
+          <w:ilvl w:val="0"/>
+          <w:numId w:val="2"/>
+        </w:numPr>
+        <w:rPr>
+          <w:b/>
+          <w:bCs/>
+          <w:sz w:val="28"/>
+          <w:szCs w:val="28"/>
+        </w:rPr>
+      </w:pPr>
+      <w:r>
+        <w:rPr>
+          <w:b/>
+          <w:bCs/>
+          <w:sz w:val="28"/>
+          <w:szCs w:val="28"/>
+        </w:rPr>
+        <w:t>ls (List Directories)</w:t>
+      </w:r>
+    </w:p>
+    <w:p>
+      <w:pPr>
+        <w:rPr>
+          <w:sz w:val="28"/>
+          <w:szCs w:val="28"/>
+        </w:rPr>
+      </w:pPr>
+      <w:r>
+        <w:rPr>
+          <w:sz w:val="28"/>
+          <w:szCs w:val="28"/>
+        </w:rPr>
+        <w:t xml:space="preserve">Now that we know how to move around the system, how do we figure out what is available to us? Right </w:t>
+      </w:r>
+      <w:proofErr w:type="gramStart"/>
+      <w:r>
+        <w:rPr>
+          <w:sz w:val="28"/>
+          <w:szCs w:val="28"/>
+        </w:rPr>
+        <w:t>now</w:t>
+      </w:r>
+      <w:proofErr w:type="gramEnd"/>
+      <w:r>
+        <w:rPr>
+          <w:sz w:val="28"/>
+          <w:szCs w:val="28"/>
+        </w:rPr>
+        <w:t xml:space="preserve"> it’s like we are moving around in the dark. Well, we can use the wonderful ls command to list directory contents. The ls command will list directories and files in the current directory by default, however you can specify which path you want to list the directories of.</w:t>
+      </w:r>
+    </w:p>
+    <w:p>
+      <w:pPr>
+        <w:rPr>
+          <w:sz w:val="28"/>
+          <w:szCs w:val="28"/>
+        </w:rPr>
+      </w:pPr>
+    </w:p>
+    <w:p>
+      <w:pPr>
+        <w:rPr>
+          <w:sz w:val="28"/>
+          <w:szCs w:val="28"/>
+        </w:rPr>
+      </w:pPr>
+      <w:r>
+        <w:rPr>
+          <w:sz w:val="28"/>
+          <w:szCs w:val="28"/>
+        </w:rPr>
+        <w:t>$ ls</w:t>
+      </w:r>
+    </w:p>
+    <w:p>
+      <w:pPr>
+        <w:rPr>
+          <w:sz w:val="28"/>
+          <w:szCs w:val="28"/>
+        </w:rPr>
+      </w:pPr>
+      <w:r>
+        <w:rPr>
+          <w:sz w:val="28"/>
+          <w:szCs w:val="28"/>
+        </w:rPr>
+        <w:t>$ ls /</w:t>
+      </w:r>
+      <w:proofErr w:type="spellStart"/>
+      <w:r>
+        <w:rPr>
+          <w:sz w:val="28"/>
+          <w:szCs w:val="28"/>
+        </w:rPr>
+        <w:t>manu</w:t>
+      </w:r>
+      <w:proofErr w:type="spellEnd"/>
+      <w:r>
+        <w:rPr>
+          <w:sz w:val="28"/>
+          <w:szCs w:val="28"/>
+        </w:rPr>
+        <w:t>/movies</w:t>
+      </w:r>
+    </w:p>
+    <w:p>
+      <w:pPr>
+        <w:rPr>
+          <w:sz w:val="28"/>
+          <w:szCs w:val="28"/>
+        </w:rPr>
+      </w:pPr>
+      <w:r>
+        <w:rPr>
+          <w:sz w:val="28"/>
+          <w:szCs w:val="28"/>
+        </w:rPr>
+        <w:drawing>
+          <wp:inline distT="0" distB="0" distL="0" distR="0" wp14:anchorId="31A9E319" wp14:editId="22F3465C">
+            <wp:extent cx="5731510" cy="615950"/>
+            <wp:effectExtent l="0" t="0" r="2540" b="0"/>
+            <wp:docPr id="1809728019" name="Picture 1"/>
+            <wp:cNvGraphicFramePr>
+              <a:graphicFrameLocks xmlns:a="http://schemas.openxmlformats.org/drawingml/2006/main" noChangeAspect="1"/>
+            </wp:cNvGraphicFramePr>
+            <a:graphic xmlns:a="http://schemas.openxmlformats.org/drawingml/2006/main">
+              <a:graphicData uri="http://schemas.openxmlformats.org/drawingml/2006/picture">
+                <pic:pic xmlns:pic="http://schemas.openxmlformats.org/drawingml/2006/picture">
+                  <pic:nvPicPr>
+                    <pic:cNvPr id="1809728019" name=""/>
+                    <pic:cNvPicPr/>
+                  </pic:nvPicPr>
+                  <pic:blipFill>
+                    <a:blip r:embed="rId11"/>
+                    <a:stretch>
+                      <a:fillRect/>
+                    </a:stretch>
+                  </pic:blipFill>
+                  <pic:spPr>
+                    <a:xfrm>
+                      <a:off x="0" y="0"/>
+                      <a:ext cx="5731510" cy="615950"/>
+                    </a:xfrm>
+                    <a:prstGeom prst="rect">
+                      <a:avLst/>
+                    </a:prstGeom>
+                  </pic:spPr>
+                </pic:pic>
+              </a:graphicData>
+            </a:graphic>
+          </wp:inline>
+        </w:drawing>
+      </w:r>
+    </w:p>
+    <w:p>
+      <w:pPr>
+        <w:rPr>
+          <w:sz w:val="28"/>
+          <w:szCs w:val="28"/>
+        </w:rPr>
+      </w:pPr>
+    </w:p>
+    <w:p>
+      <w:pPr>
+        <w:rPr>
+          <w:sz w:val="28"/>
+          <w:szCs w:val="28"/>
+        </w:rPr>
+      </w:pPr>
+      <w:r>
+        <w:rPr>
+          <w:sz w:val="28"/>
+          <w:szCs w:val="28"/>
+        </w:rPr>
+        <w:t xml:space="preserve">ls is a quite useful </w:t>
+      </w:r>
+      <w:proofErr w:type="gramStart"/>
+      <w:r>
+        <w:rPr>
+          <w:sz w:val="28"/>
+          <w:szCs w:val="28"/>
+        </w:rPr>
+        <w:t>tool,</w:t>
+      </w:r>
+      <w:proofErr w:type="gramEnd"/>
+      <w:r>
+        <w:rPr>
+          <w:sz w:val="28"/>
+          <w:szCs w:val="28"/>
+        </w:rPr>
+        <w:t xml:space="preserve"> it also shows you detailed information about the files and directories you are looking at.</w:t>
+      </w:r>
+    </w:p>
+    <w:p>
+      <w:pPr>
+        <w:rPr>
+          <w:sz w:val="28"/>
+          <w:szCs w:val="28"/>
+        </w:rPr>
+      </w:pPr>
+      <w:r>
+        <w:rPr>
+          <w:sz w:val="28"/>
+          <w:szCs w:val="28"/>
+        </w:rPr>
+        <w:t xml:space="preserve">Also note that not all files in a directory will be visible. Filenames that start </w:t>
+      </w:r>
+      <w:proofErr w:type="gramStart"/>
+      <w:r>
+        <w:rPr>
+          <w:sz w:val="28"/>
+          <w:szCs w:val="28"/>
+        </w:rPr>
+        <w:t>with .</w:t>
+      </w:r>
+      <w:proofErr w:type="gramEnd"/>
+      <w:r>
+        <w:rPr>
+          <w:sz w:val="28"/>
+          <w:szCs w:val="28"/>
+        </w:rPr>
+        <w:t xml:space="preserve"> are hidden, you can view them however with the ls command and pass the -a flag to it (a for all).</w:t>
+      </w:r>
+    </w:p>
+    <w:p>
+      <w:pPr>
+        <w:rPr>
+          <w:sz w:val="28"/>
+          <w:szCs w:val="28"/>
+        </w:rPr>
+      </w:pPr>
+      <w:r>
+        <w:rPr>
+          <w:sz w:val="28"/>
+          <w:szCs w:val="28"/>
+        </w:rPr>
+        <w:t>$ ls -a</w:t>
+      </w:r>
+    </w:p>
+    <w:p>
+      <w:pPr>
+        <w:rPr>
+          <w:sz w:val="28"/>
+          <w:szCs w:val="28"/>
+        </w:rPr>
+      </w:pPr>
+      <w:r>
+        <w:rPr>
+          <w:sz w:val="28"/>
+          <w:szCs w:val="28"/>
+        </w:rPr>
+        <w:drawing>
+          <wp:inline distT="0" distB="0" distL="0" distR="0" wp14:anchorId="7671B81C" wp14:editId="71D65102">
+            <wp:extent cx="5731510" cy="275590"/>
+            <wp:effectExtent l="0" t="0" r="2540" b="0"/>
+            <wp:docPr id="340536929" name="Picture 1"/>
+            <wp:cNvGraphicFramePr>
+              <a:graphicFrameLocks xmlns:a="http://schemas.openxmlformats.org/drawingml/2006/main" noChangeAspect="1"/>
+            </wp:cNvGraphicFramePr>
+            <a:graphic xmlns:a="http://schemas.openxmlformats.org/drawingml/2006/main">
+              <a:graphicData uri="http://schemas.openxmlformats.org/drawingml/2006/picture">
+                <pic:pic xmlns:pic="http://schemas.openxmlformats.org/drawingml/2006/picture">
+                  <pic:nvPicPr>
+                    <pic:cNvPr id="340536929" name=""/>
+                    <pic:cNvPicPr/>
+                  </pic:nvPicPr>
+                  <pic:blipFill>
+                    <a:blip r:embed="rId12"/>
+                    <a:stretch>
+                      <a:fillRect/>
+                    </a:stretch>
+                  </pic:blipFill>
+                  <pic:spPr>
+                    <a:xfrm>
+                      <a:off x="0" y="0"/>
+                      <a:ext cx="5731510" cy="275590"/>
+                    </a:xfrm>
+                    <a:prstGeom prst="rect">
+                      <a:avLst/>
+                    </a:prstGeom>
+                  </pic:spPr>
+                </pic:pic>
+              </a:graphicData>
+            </a:graphic>
+          </wp:inline>
+        </w:drawing>
+      </w:r>
+    </w:p>
+    <w:p>
+      <w:pPr>
+        <w:rPr>
+          <w:sz w:val="28"/>
+          <w:szCs w:val="28"/>
+        </w:rPr>
+      </w:pPr>
+      <w:r>
+        <w:rPr>
+          <w:sz w:val="28"/>
+          <w:szCs w:val="28"/>
+        </w:rPr>
+        <w:lastRenderedPageBreak/>
+        <w:t xml:space="preserve">ls is a quite useful </w:t>
+      </w:r>
+      <w:proofErr w:type="gramStart"/>
+      <w:r>
+        <w:rPr>
+          <w:sz w:val="28"/>
+          <w:szCs w:val="28"/>
+        </w:rPr>
+        <w:t>tool,</w:t>
+      </w:r>
+      <w:proofErr w:type="gramEnd"/>
+      <w:r>
+        <w:rPr>
+          <w:sz w:val="28"/>
+          <w:szCs w:val="28"/>
+        </w:rPr>
+        <w:t xml:space="preserve"> it also shows you detailed information about the files and directories you are looking at.</w:t>
+      </w:r>
+    </w:p>
+    <w:p>
+      <w:pPr>
+        <w:rPr>
+          <w:sz w:val="28"/>
+          <w:szCs w:val="28"/>
+        </w:rPr>
+      </w:pPr>
+      <w:r>
+        <w:rPr>
+          <w:sz w:val="28"/>
+          <w:szCs w:val="28"/>
+        </w:rPr>
+        <w:t xml:space="preserve">Also note that not all files in a directory will be visible. Filenames that start </w:t>
+      </w:r>
+      <w:proofErr w:type="gramStart"/>
+      <w:r>
+        <w:rPr>
+          <w:sz w:val="28"/>
+          <w:szCs w:val="28"/>
+        </w:rPr>
+        <w:t>with .</w:t>
+      </w:r>
+      <w:proofErr w:type="gramEnd"/>
+      <w:r>
+        <w:rPr>
+          <w:sz w:val="28"/>
+          <w:szCs w:val="28"/>
+        </w:rPr>
+        <w:t xml:space="preserve"> are hidden, you can view them however with the ls command and pass the -a flag to it (a for all).</w:t>
+      </w:r>
+    </w:p>
+    <w:p>
+      <w:pPr>
+        <w:rPr>
+          <w:sz w:val="28"/>
+          <w:szCs w:val="28"/>
+        </w:rPr>
+      </w:pPr>
+      <w:r>
+        <w:rPr>
+          <w:sz w:val="28"/>
+          <w:szCs w:val="28"/>
+        </w:rPr>
+        <w:t>$ ls -l</w:t>
+      </w:r>
+    </w:p>
+    <w:p>
+      <w:pPr>
+        <w:rPr>
+          <w:sz w:val="28"/>
+          <w:szCs w:val="28"/>
+        </w:rPr>
+      </w:pPr>
+      <w:r>
+        <w:rPr>
+          <w:sz w:val="28"/>
+          <w:szCs w:val="28"/>
+        </w:rPr>
+        <w:drawing>
+          <wp:inline distT="0" distB="0" distL="0" distR="0" wp14:anchorId="0D8B6B43" wp14:editId="389E9061">
+            <wp:extent cx="5630061" cy="3896269"/>
+            <wp:effectExtent l="0" t="0" r="8890" b="9525"/>
+            <wp:docPr id="369901822" name="Picture 1"/>
+            <wp:cNvGraphicFramePr>
+              <a:graphicFrameLocks xmlns:a="http://schemas.openxmlformats.org/drawingml/2006/main" noChangeAspect="1"/>
+            </wp:cNvGraphicFramePr>
+            <a:graphic xmlns:a="http://schemas.openxmlformats.org/drawingml/2006/main">
+              <a:graphicData uri="http://schemas.openxmlformats.org/drawingml/2006/picture">
+                <pic:pic xmlns:pic="http://schemas.openxmlformats.org/drawingml/2006/picture">
+                  <pic:nvPicPr>
+                    <pic:cNvPr id="369901822" name=""/>
+                    <pic:cNvPicPr/>
+                  </pic:nvPicPr>
+                  <pic:blipFill>
+                    <a:blip r:embed="rId13"/>
+                    <a:stretch>
+                      <a:fillRect/>
+                    </a:stretch>
+                  </pic:blipFill>
+                  <pic:spPr>
+                    <a:xfrm>
+                      <a:off x="0" y="0"/>
+                      <a:ext cx="5630061" cy="3896269"/>
+                    </a:xfrm>
+                    <a:prstGeom prst="rect">
+                      <a:avLst/>
+                    </a:prstGeom>
+                  </pic:spPr>
+                </pic:pic>
+              </a:graphicData>
+            </a:graphic>
+          </wp:inline>
+        </w:drawing>
+      </w:r>
+    </w:p>
+    <w:p>
+      <w:pPr>
+        <w:rPr>
+          <w:sz w:val="28"/>
+          <w:szCs w:val="28"/>
+        </w:rPr>
+      </w:pPr>
+    </w:p>
+    <w:p>
+      <w:pPr>
+        <w:rPr>
+          <w:sz w:val="28"/>
+          <w:szCs w:val="28"/>
+        </w:rPr>
+      </w:pPr>
+      <w:r>
+        <w:rPr>
+          <w:sz w:val="28"/>
+          <w:szCs w:val="28"/>
+        </w:rPr>
+        <w:t>Commands have things called flags (or arguments or options, whatever you want to call it) to add more functionality. See how we added -a and -l, well you can add them both together with -la. The order of the flags determines which order it goes in, most of the time this doesn’t really matter so you can also do ls -al and it would still work.</w:t>
+      </w:r>
+    </w:p>
+    <w:p>
+      <w:pPr>
+        <w:rPr>
+          <w:sz w:val="28"/>
+          <w:szCs w:val="28"/>
+        </w:rPr>
+      </w:pPr>
+    </w:p>
+    <w:p>
+      <w:pPr>
+        <w:rPr>
+          <w:sz w:val="28"/>
+          <w:szCs w:val="28"/>
+        </w:rPr>
+      </w:pPr>
+      <w:r>
+        <w:rPr>
+          <w:sz w:val="28"/>
+          <w:szCs w:val="28"/>
+        </w:rPr>
+        <w:t>$ls -la</w:t>
+      </w:r>
+    </w:p>
+    <w:p>
+      <w:pPr>
+        <w:rPr>
+          <w:sz w:val="28"/>
+          <w:szCs w:val="28"/>
+        </w:rPr>
+      </w:pPr>
+    </w:p>
+    <w:p>
+      <w:pPr>
+        <w:rPr>
+          <w:sz w:val="28"/>
+          <w:szCs w:val="28"/>
+        </w:rPr>
+      </w:pPr>
+      <w:r>
+        <w:rPr>
+          <w:sz w:val="28"/>
+          <w:szCs w:val="28"/>
+        </w:rPr>
+        <w:lastRenderedPageBreak/>
+        <w:drawing>
+          <wp:inline distT="0" distB="0" distL="0" distR="0" wp14:anchorId="2240FFA0" wp14:editId="329B54CC">
+            <wp:extent cx="5601482" cy="4210638"/>
+            <wp:effectExtent l="0" t="0" r="0" b="0"/>
+            <wp:docPr id="1315500880" name="Picture 1"/>
+            <wp:cNvGraphicFramePr>
+              <a:graphicFrameLocks xmlns:a="http://schemas.openxmlformats.org/drawingml/2006/main" noChangeAspect="1"/>
+            </wp:cNvGraphicFramePr>
+            <a:graphic xmlns:a="http://schemas.openxmlformats.org/drawingml/2006/main">
+              <a:graphicData uri="http://schemas.openxmlformats.org/drawingml/2006/picture">
+                <pic:pic xmlns:pic="http://schemas.openxmlformats.org/drawingml/2006/picture">
+                  <pic:nvPicPr>
+                    <pic:cNvPr id="1315500880" name=""/>
+                    <pic:cNvPicPr/>
+                  </pic:nvPicPr>
+                  <pic:blipFill>
+                    <a:blip r:embed="rId14"/>
+                    <a:stretch>
+                      <a:fillRect/>
+                    </a:stretch>
+                  </pic:blipFill>
+                  <pic:spPr>
+                    <a:xfrm>
+                      <a:off x="0" y="0"/>
+                      <a:ext cx="5601482" cy="4210638"/>
+                    </a:xfrm>
+                    <a:prstGeom prst="rect">
+                      <a:avLst/>
+                    </a:prstGeom>
+                  </pic:spPr>
+                </pic:pic>
+              </a:graphicData>
+            </a:graphic>
+          </wp:inline>
+        </w:drawing>
+      </w:r>
+    </w:p>
+    <w:p>
+      <w:pPr>
+        <w:rPr>
+          <w:b/>
+          <w:bCs/>
+          <w:sz w:val="28"/>
+          <w:szCs w:val="28"/>
+        </w:rPr>
+      </w:pPr>
+      <w:r>
+        <w:rPr>
+          <w:b/>
+          <w:bCs/>
+          <w:sz w:val="28"/>
+          <w:szCs w:val="28"/>
+        </w:rPr>
+        <w:t>Exercises</w:t>
+      </w:r>
+    </w:p>
+    <w:p>
+      <w:pPr>
+        <w:rPr>
+          <w:sz w:val="28"/>
+          <w:szCs w:val="28"/>
+        </w:rPr>
+      </w:pPr>
+      <w:r>
+        <w:rPr>
+          <w:sz w:val="28"/>
+          <w:szCs w:val="28"/>
+        </w:rPr>
+        <w:t>Run ls with different flags and see the output you receive.</w:t>
+      </w:r>
+    </w:p>
+    <w:p>
+      <w:pPr>
+        <w:numPr>
+          <w:ilvl w:val="0"/>
+          <w:numId w:val="6"/>
+        </w:numPr>
+        <w:rPr>
+          <w:sz w:val="28"/>
+          <w:szCs w:val="28"/>
+        </w:rPr>
+      </w:pPr>
+      <w:r>
+        <w:rPr>
+          <w:sz w:val="28"/>
+          <w:szCs w:val="28"/>
+        </w:rPr>
+        <w:t>ls -R: recursively list directory contents</w:t>
+      </w:r>
+    </w:p>
+    <w:p>
+      <w:pPr>
+        <w:numPr>
+          <w:ilvl w:val="0"/>
+          <w:numId w:val="6"/>
+        </w:numPr>
+        <w:rPr>
+          <w:sz w:val="28"/>
+          <w:szCs w:val="28"/>
+        </w:rPr>
+      </w:pPr>
+      <w:r>
+        <w:rPr>
+          <w:sz w:val="28"/>
+          <w:szCs w:val="28"/>
+        </w:rPr>
+        <w:t>ls -r: reverse order while sorting</w:t>
+      </w:r>
+    </w:p>
+    <w:p>
+      <w:pPr>
+        <w:numPr>
+          <w:ilvl w:val="0"/>
+          <w:numId w:val="6"/>
+        </w:numPr>
+        <w:rPr>
+          <w:sz w:val="28"/>
+          <w:szCs w:val="28"/>
+        </w:rPr>
+      </w:pPr>
+      <w:r>
+        <w:rPr>
+          <w:sz w:val="28"/>
+          <w:szCs w:val="28"/>
+        </w:rPr>
+        <w:t>ls -t: sort by modification time, newest first</w:t>
+      </w:r>
+    </w:p>
+    <w:p>
+      <w:pPr>
+        <w:pStyle w:val="ListParagraph"/>
+        <w:numPr>
+          <w:ilvl w:val="0"/>
+          <w:numId w:val="2"/>
+        </w:numPr>
+        <w:rPr>
+          <w:b/>
+          <w:bCs/>
+          <w:sz w:val="28"/>
+          <w:szCs w:val="28"/>
+        </w:rPr>
+      </w:pPr>
+      <w:r>
+        <w:rPr>
+          <w:b/>
+          <w:bCs/>
+          <w:sz w:val="28"/>
+          <w:szCs w:val="28"/>
+        </w:rPr>
+        <w:t>touch</w:t>
+      </w:r>
+    </w:p>
+    <w:p>
+      <w:pPr>
+        <w:rPr>
+          <w:sz w:val="28"/>
+          <w:szCs w:val="28"/>
+        </w:rPr>
+      </w:pPr>
+      <w:r>
+        <w:rPr>
+          <w:sz w:val="28"/>
+          <w:szCs w:val="28"/>
+        </w:rPr>
+        <w:t>Let’s learn how to make some files. A very simple way is to use the touch command. Touch allows you to the create new empty files.</w:t>
+      </w:r>
+    </w:p>
+    <w:p>
+      <w:pPr>
+        <w:rPr>
+          <w:sz w:val="28"/>
+          <w:szCs w:val="28"/>
+        </w:rPr>
+      </w:pPr>
+      <w:r>
+        <w:rPr>
+          <w:sz w:val="28"/>
+          <w:szCs w:val="28"/>
+        </w:rPr>
+        <w:t xml:space="preserve">$ touch </w:t>
+      </w:r>
+      <w:proofErr w:type="spellStart"/>
+      <w:r>
+        <w:rPr>
+          <w:sz w:val="28"/>
+          <w:szCs w:val="28"/>
+        </w:rPr>
+        <w:t>mysuperduperfile</w:t>
+      </w:r>
+      <w:proofErr w:type="spellEnd"/>
+    </w:p>
+    <w:p>
+      <w:pPr>
+        <w:rPr>
+          <w:sz w:val="28"/>
+          <w:szCs w:val="28"/>
+        </w:rPr>
+      </w:pPr>
+      <w:r>
+        <w:rPr>
+          <w:sz w:val="28"/>
+          <w:szCs w:val="28"/>
+        </w:rPr>
+        <w:t>And boom, new file!</w:t>
+      </w:r>
+    </w:p>
+    <w:p>
+      <w:pPr>
+        <w:rPr>
+          <w:sz w:val="28"/>
+          <w:szCs w:val="28"/>
+        </w:rPr>
+      </w:pPr>
+      <w:r>
+        <w:rPr>
+          <w:sz w:val="28"/>
+          <w:szCs w:val="28"/>
+        </w:rPr>
+        <w:t xml:space="preserve">Touch is also used to change timestamps on existing files and directories. Give it a try, do </w:t>
+      </w:r>
+      <w:proofErr w:type="gramStart"/>
+      <w:r>
+        <w:rPr>
+          <w:sz w:val="28"/>
+          <w:szCs w:val="28"/>
+        </w:rPr>
+        <w:t>an</w:t>
+      </w:r>
+      <w:proofErr w:type="gramEnd"/>
+      <w:r>
+        <w:rPr>
+          <w:sz w:val="28"/>
+          <w:szCs w:val="28"/>
+        </w:rPr>
+        <w:t xml:space="preserve"> ls -l on a file and note the timestamp, then touch that file and it will update the timestamp.</w:t>
+      </w:r>
+    </w:p>
+    <w:p>
+      <w:pPr>
+        <w:rPr>
+          <w:sz w:val="28"/>
+          <w:szCs w:val="28"/>
+        </w:rPr>
+      </w:pPr>
+      <w:r>
+        <w:rPr>
+          <w:sz w:val="28"/>
+          <w:szCs w:val="28"/>
+        </w:rPr>
+        <w:lastRenderedPageBreak/>
+        <w:drawing>
+          <wp:inline distT="0" distB="0" distL="0" distR="0" wp14:anchorId="7D18695C" wp14:editId="2C8EE6AF">
+            <wp:extent cx="5696745" cy="2152950"/>
+            <wp:effectExtent l="0" t="0" r="0" b="0"/>
+            <wp:docPr id="708513478" name="Picture 1"/>
+            <wp:cNvGraphicFramePr>
+              <a:graphicFrameLocks xmlns:a="http://schemas.openxmlformats.org/drawingml/2006/main" noChangeAspect="1"/>
+            </wp:cNvGraphicFramePr>
+            <a:graphic xmlns:a="http://schemas.openxmlformats.org/drawingml/2006/main">
+              <a:graphicData uri="http://schemas.openxmlformats.org/drawingml/2006/picture">
+                <pic:pic xmlns:pic="http://schemas.openxmlformats.org/drawingml/2006/picture">
+                  <pic:nvPicPr>
+                    <pic:cNvPr id="708513478" name=""/>
+                    <pic:cNvPicPr/>
+                  </pic:nvPicPr>
+                  <pic:blipFill>
+                    <a:blip r:embed="rId15"/>
+                    <a:stretch>
+                      <a:fillRect/>
+                    </a:stretch>
+                  </pic:blipFill>
+                  <pic:spPr>
+                    <a:xfrm>
+                      <a:off x="0" y="0"/>
+                      <a:ext cx="5696745" cy="2152950"/>
+                    </a:xfrm>
+                    <a:prstGeom prst="rect">
+                      <a:avLst/>
+                    </a:prstGeom>
+                  </pic:spPr>
+                </pic:pic>
+              </a:graphicData>
+            </a:graphic>
+          </wp:inline>
+        </w:drawing>
+      </w:r>
+    </w:p>
+    <w:p>
+      <w:pPr>
+        <w:rPr>
+          <w:sz w:val="28"/>
+          <w:szCs w:val="28"/>
+        </w:rPr>
+      </w:pPr>
+      <w:r>
+        <w:rPr>
+          <w:sz w:val="28"/>
+          <w:szCs w:val="28"/>
+        </w:rPr>
+        <w:t>There are many other ways to create files that involve other things like redirection and text editors, but we’ll get to that in the Text Manipulation course.</w:t>
+      </w:r>
+    </w:p>
+    <w:p>
+      <w:pPr>
+        <w:rPr>
+          <w:b/>
+          <w:bCs/>
+          <w:sz w:val="28"/>
+          <w:szCs w:val="28"/>
+        </w:rPr>
+      </w:pPr>
+      <w:r>
+        <w:rPr>
+          <w:b/>
+          <w:bCs/>
+          <w:sz w:val="28"/>
+          <w:szCs w:val="28"/>
+        </w:rPr>
+        <w:t>Exercises</w:t>
+      </w:r>
+    </w:p>
+    <w:p>
+      <w:pPr>
+        <w:numPr>
+          <w:ilvl w:val="0"/>
+          <w:numId w:val="7"/>
+        </w:numPr>
+        <w:rPr>
+          <w:sz w:val="28"/>
+          <w:szCs w:val="28"/>
+        </w:rPr>
+      </w:pPr>
+      <w:r>
+        <w:rPr>
+          <w:sz w:val="28"/>
+          <w:szCs w:val="28"/>
+        </w:rPr>
+        <w:t>Create a new file</w:t>
+      </w:r>
+    </w:p>
+    <w:p>
+      <w:pPr>
+        <w:numPr>
+          <w:ilvl w:val="0"/>
+          <w:numId w:val="7"/>
+        </w:numPr>
+        <w:rPr>
+          <w:sz w:val="28"/>
+          <w:szCs w:val="28"/>
+        </w:rPr>
+      </w:pPr>
+      <w:r>
+        <w:rPr>
+          <w:sz w:val="28"/>
+          <w:szCs w:val="28"/>
+        </w:rPr>
+        <w:t>Note the timestamp</w:t>
+      </w:r>
+    </w:p>
+    <w:p>
+      <w:pPr>
+        <w:numPr>
+          <w:ilvl w:val="0"/>
+          <w:numId w:val="7"/>
+        </w:numPr>
+        <w:rPr>
+          <w:sz w:val="28"/>
+          <w:szCs w:val="28"/>
+        </w:rPr>
+      </w:pPr>
+      <w:r>
+        <w:rPr>
+          <w:sz w:val="28"/>
+          <w:szCs w:val="28"/>
+        </w:rPr>
+        <w:t>Touch the file and check the timestamp once again</w:t>
+      </w:r>
+    </w:p>
+    <w:p>
+      <w:pPr>
+        <w:pStyle w:val="ListParagraph"/>
+        <w:numPr>
+          <w:ilvl w:val="0"/>
+          <w:numId w:val="2"/>
+        </w:numPr>
+        <w:rPr>
+          <w:b/>
+          <w:bCs/>
+          <w:sz w:val="28"/>
+          <w:szCs w:val="28"/>
+        </w:rPr>
+      </w:pPr>
+      <w:r>
+        <w:rPr>
+          <w:b/>
+          <w:bCs/>
+          <w:sz w:val="40"/>
+          <w:szCs w:val="40"/>
+        </w:rPr>
+        <w:t>file</w:t>
+      </w:r>
+    </w:p>
+    <w:p>
+      <w:pPr>
+        <w:rPr>
+          <w:sz w:val="28"/>
+          <w:szCs w:val="28"/>
+        </w:rPr>
+      </w:pPr>
+      <w:r>
+        <w:rPr>
+          <w:sz w:val="28"/>
+          <w:szCs w:val="28"/>
+        </w:rPr>
+        <w:t>we learned about touch, let’s go back to that for a bit. Did you notice that the filename didn’t conform to standard naming like you’ve probably seen with other operating systems like Windows? Normally you would expect a file called banana.jpeg and expect a JPEG picture file.</w:t>
+      </w:r>
+    </w:p>
+    <w:p>
+      <w:pPr>
+        <w:rPr>
+          <w:sz w:val="28"/>
+          <w:szCs w:val="28"/>
+        </w:rPr>
+      </w:pPr>
+      <w:r>
+        <w:rPr>
+          <w:sz w:val="28"/>
+          <w:szCs w:val="28"/>
+        </w:rPr>
+        <w:t>In Linux, filenames aren’t required to represent the contents of the file. You can create a file called funny.gif that isn’t actually a GIF.</w:t>
+      </w:r>
+    </w:p>
+    <w:p>
+      <w:pPr>
+        <w:rPr>
+          <w:sz w:val="28"/>
+          <w:szCs w:val="28"/>
+        </w:rPr>
+      </w:pPr>
+      <w:r>
+        <w:rPr>
+          <w:sz w:val="28"/>
+          <w:szCs w:val="28"/>
+        </w:rPr>
+        <w:t>To find out what kind of file a file is, you can use the file command. It will show you a description of the file’s contents.</w:t>
+      </w:r>
+    </w:p>
+    <w:p>
+      <w:pPr>
+        <w:rPr>
+          <w:sz w:val="28"/>
+          <w:szCs w:val="28"/>
+        </w:rPr>
+      </w:pPr>
+      <w:r>
+        <w:rPr>
+          <w:sz w:val="28"/>
+          <w:szCs w:val="28"/>
+        </w:rPr>
+        <w:t>$ file banana.jpg</w:t>
+      </w:r>
+    </w:p>
+    <w:p>
+      <w:pPr>
+        <w:rPr>
+          <w:sz w:val="28"/>
+          <w:szCs w:val="28"/>
+        </w:rPr>
+      </w:pPr>
+      <w:r>
+        <w:rPr>
+          <w:sz w:val="28"/>
+          <w:szCs w:val="28"/>
+        </w:rPr>
+        <w:drawing>
+          <wp:inline distT="0" distB="0" distL="0" distR="0" wp14:anchorId="5CA21F04" wp14:editId="528CD35D">
+            <wp:extent cx="4010585" cy="1162212"/>
+            <wp:effectExtent l="0" t="0" r="9525" b="0"/>
+            <wp:docPr id="1647739365" name="Picture 1"/>
+            <wp:cNvGraphicFramePr>
+              <a:graphicFrameLocks xmlns:a="http://schemas.openxmlformats.org/drawingml/2006/main" noChangeAspect="1"/>
+            </wp:cNvGraphicFramePr>
+            <a:graphic xmlns:a="http://schemas.openxmlformats.org/drawingml/2006/main">
+              <a:graphicData uri="http://schemas.openxmlformats.org/drawingml/2006/picture">
+                <pic:pic xmlns:pic="http://schemas.openxmlformats.org/drawingml/2006/picture">
+                  <pic:nvPicPr>
+                    <pic:cNvPr id="1647739365" name=""/>
+                    <pic:cNvPicPr/>
+                  </pic:nvPicPr>
+                  <pic:blipFill>
+                    <a:blip r:embed="rId16"/>
+                    <a:stretch>
+                      <a:fillRect/>
+                    </a:stretch>
+                  </pic:blipFill>
+                  <pic:spPr>
+                    <a:xfrm>
+                      <a:off x="0" y="0"/>
+                      <a:ext cx="4010585" cy="1162212"/>
+                    </a:xfrm>
+                    <a:prstGeom prst="rect">
+                      <a:avLst/>
+                    </a:prstGeom>
+                  </pic:spPr>
+                </pic:pic>
+              </a:graphicData>
+            </a:graphic>
+          </wp:inline>
+        </w:drawing>
+      </w:r>
+    </w:p>
+    <w:p>
+      <w:pPr>
+        <w:rPr>
+          <w:sz w:val="28"/>
+          <w:szCs w:val="28"/>
+        </w:rPr>
+      </w:pPr>
+    </w:p>
+    <w:p>
+      <w:pPr>
+        <w:pStyle w:val="ListParagraph"/>
+        <w:numPr>
+          <w:ilvl w:val="0"/>
+          <w:numId w:val="2"/>
+        </w:numPr>
+        <w:rPr>
+          <w:b/>
+          <w:bCs/>
+          <w:sz w:val="36"/>
+          <w:szCs w:val="36"/>
+        </w:rPr>
+      </w:pPr>
+      <w:r>
+        <w:rPr>
+          <w:b/>
+          <w:bCs/>
+          <w:sz w:val="36"/>
+          <w:szCs w:val="36"/>
+        </w:rPr>
+        <w:t>cat</w:t>
+      </w:r>
+    </w:p>
+    <w:p>
+      <w:pPr>
+        <w:rPr>
+          <w:sz w:val="28"/>
+          <w:szCs w:val="28"/>
+        </w:rPr>
+      </w:pPr>
+      <w:r>
+        <w:rPr>
+          <w:sz w:val="28"/>
+          <w:szCs w:val="28"/>
+        </w:rPr>
+        <w:t>We’re almost done navigating files, but first let’s learn how to read a file. A simple command to use is the cat command, short for concatenate, it not only displays file contents but it can combine multiple files and show you the output of them.</w:t>
+      </w:r>
+    </w:p>
+    <w:p>
+      <w:pPr>
+        <w:rPr>
+          <w:sz w:val="28"/>
+          <w:szCs w:val="28"/>
+        </w:rPr>
+      </w:pPr>
+      <w:r>
+        <w:rPr>
+          <w:sz w:val="28"/>
+          <w:szCs w:val="28"/>
+        </w:rPr>
+        <w:t>$ cat bana.jpg</w:t>
+      </w:r>
+    </w:p>
+    <w:p>
+      <w:pPr>
+        <w:rPr>
+          <w:sz w:val="28"/>
+          <w:szCs w:val="28"/>
+        </w:rPr>
+      </w:pPr>
+      <w:r>
+        <w:rPr>
+          <w:sz w:val="28"/>
+          <w:szCs w:val="28"/>
+        </w:rPr>
+        <w:t>It’s not great for viewing large files and it’s only meant for short content. There are many other tools that we use to view larger text files that we’ll discuss in the next lesson.</w:t>
+      </w:r>
+    </w:p>
+    <w:p>
+      <w:pPr>
+        <w:rPr>
+          <w:sz w:val="28"/>
+          <w:szCs w:val="28"/>
+        </w:rPr>
+      </w:pPr>
+    </w:p>
+    <w:p>
+      <w:pPr>
+        <w:rPr>
+          <w:sz w:val="28"/>
+          <w:szCs w:val="28"/>
+        </w:rPr>
+      </w:pPr>
+      <w:r>
+        <w:rPr>
+          <w:sz w:val="28"/>
+          <w:szCs w:val="28"/>
+        </w:rPr>
+        <w:drawing>
+          <wp:inline distT="0" distB="0" distL="0" distR="0" wp14:anchorId="13A3BFC5" wp14:editId="0C00AD81">
+            <wp:extent cx="4410691" cy="447737"/>
+            <wp:effectExtent l="0" t="0" r="9525" b="0"/>
+            <wp:docPr id="353943146" name="Picture 1"/>
+            <wp:cNvGraphicFramePr>
+              <a:graphicFrameLocks xmlns:a="http://schemas.openxmlformats.org/drawingml/2006/main" noChangeAspect="1"/>
+            </wp:cNvGraphicFramePr>
+            <a:graphic xmlns:a="http://schemas.openxmlformats.org/drawingml/2006/main">
+              <a:graphicData uri="http://schemas.openxmlformats.org/drawingml/2006/picture">
+                <pic:pic xmlns:pic="http://schemas.openxmlformats.org/drawingml/2006/picture">
+                  <pic:nvPicPr>
+                    <pic:cNvPr id="353943146" name=""/>
+                    <pic:cNvPicPr/>
+                  </pic:nvPicPr>
+                  <pic:blipFill>
+                    <a:blip r:embed="rId17"/>
+                    <a:stretch>
+                      <a:fillRect/>
+                    </a:stretch>
+                  </pic:blipFill>
+                  <pic:spPr>
+                    <a:xfrm>
+                      <a:off x="0" y="0"/>
+                      <a:ext cx="4410691" cy="447737"/>
+                    </a:xfrm>
+                    <a:prstGeom prst="rect">
+                      <a:avLst/>
+                    </a:prstGeom>
+                  </pic:spPr>
+                </pic:pic>
+              </a:graphicData>
+            </a:graphic>
+          </wp:inline>
+        </w:drawing>
+      </w:r>
+    </w:p>
+    <w:p>
+      <w:pPr>
+        <w:rPr>
+          <w:sz w:val="28"/>
+          <w:szCs w:val="28"/>
+        </w:rPr>
+      </w:pPr>
+    </w:p>
+    <w:p>
+      <w:pPr>
+        <w:pStyle w:val="ListParagraph"/>
+        <w:numPr>
+          <w:ilvl w:val="0"/>
+          <w:numId w:val="2"/>
+        </w:numPr>
+        <w:rPr>
+          <w:sz w:val="28"/>
+          <w:szCs w:val="28"/>
+        </w:rPr>
+      </w:pPr>
+      <w:r>
+        <w:rPr>
+          <w:sz w:val="28"/>
+          <w:szCs w:val="28"/>
+        </w:rPr>
+        <w:t>less</w:t>
+      </w:r>
+    </w:p>
+    <w:p>
+      <w:pPr>
+        <w:rPr>
+          <w:sz w:val="28"/>
+          <w:szCs w:val="28"/>
+        </w:rPr>
+      </w:pPr>
+      <w:r>
+        <w:rPr>
+          <w:sz w:val="28"/>
+          <w:szCs w:val="28"/>
+        </w:rPr>
+        <w:t>If you are viewing text files larger than a simple output, less is more. (There is actually a command called more that does something similar, so this is ironic.) The text is displayed in a paged manner, so you can navigate through a text file page by page.</w:t>
+      </w:r>
+    </w:p>
+    <w:p>
+      <w:pPr>
+        <w:rPr>
+          <w:sz w:val="28"/>
+          <w:szCs w:val="28"/>
+        </w:rPr>
+      </w:pPr>
+      <w:r>
+        <w:rPr>
+          <w:sz w:val="28"/>
+          <w:szCs w:val="28"/>
+        </w:rPr>
+        <w:t>Go ahead and look at the contents of a file with less. Once you’re in the less command, you can actually use other keyboard commands to navigate in the file.</w:t>
+      </w:r>
+    </w:p>
+    <w:p>
+      <w:pPr>
+        <w:rPr>
+          <w:sz w:val="28"/>
+          <w:szCs w:val="28"/>
+        </w:rPr>
+      </w:pPr>
+    </w:p>
+    <w:p>
+      <w:pPr>
+        <w:rPr>
+          <w:sz w:val="28"/>
+          <w:szCs w:val="28"/>
+        </w:rPr>
+      </w:pPr>
+      <w:r>
+        <w:rPr>
+          <w:sz w:val="28"/>
+          <w:szCs w:val="28"/>
+        </w:rPr>
+        <w:t>$less bana.jpg</w:t>
+      </w:r>
+    </w:p>
+    <w:p>
+      <w:pPr>
+        <w:rPr>
+          <w:sz w:val="28"/>
+          <w:szCs w:val="28"/>
+        </w:rPr>
+      </w:pPr>
+      <w:r>
+        <w:rPr>
+          <w:sz w:val="28"/>
+          <w:szCs w:val="28"/>
+        </w:rPr>
+        <w:t>Use the following command to navigate through less:</w:t>
+      </w:r>
+    </w:p>
+    <w:p>
+      <w:pPr>
+        <w:numPr>
+          <w:ilvl w:val="0"/>
+          <w:numId w:val="8"/>
+        </w:numPr>
+        <w:rPr>
+          <w:sz w:val="28"/>
+          <w:szCs w:val="28"/>
+        </w:rPr>
+      </w:pPr>
+      <w:r>
+        <w:rPr>
+          <w:sz w:val="28"/>
+          <w:szCs w:val="28"/>
+        </w:rPr>
+        <w:t>q - Used to quit out of less and go back to your shell.</w:t>
+      </w:r>
+    </w:p>
+    <w:p>
+      <w:pPr>
+        <w:numPr>
+          <w:ilvl w:val="0"/>
+          <w:numId w:val="8"/>
+        </w:numPr>
+        <w:rPr>
+          <w:sz w:val="28"/>
+          <w:szCs w:val="28"/>
+        </w:rPr>
+      </w:pPr>
+      <w:r>
+        <w:rPr>
+          <w:sz w:val="28"/>
+          <w:szCs w:val="28"/>
+        </w:rPr>
+        <w:t>Page up, Page down, Up and Down - Navigate using the arrow keys and page keys.</w:t>
+      </w:r>
+    </w:p>
+    <w:p>
+      <w:pPr>
+        <w:numPr>
+          <w:ilvl w:val="0"/>
+          <w:numId w:val="8"/>
+        </w:numPr>
+        <w:rPr>
+          <w:sz w:val="28"/>
+          <w:szCs w:val="28"/>
+        </w:rPr>
+      </w:pPr>
+      <w:r>
+        <w:rPr>
+          <w:sz w:val="28"/>
+          <w:szCs w:val="28"/>
+        </w:rPr>
+        <w:t>g - Moves to beginning of the text file.</w:t>
+      </w:r>
+    </w:p>
+    <w:p>
+      <w:pPr>
+        <w:numPr>
+          <w:ilvl w:val="0"/>
+          <w:numId w:val="8"/>
+        </w:numPr>
+        <w:rPr>
+          <w:sz w:val="28"/>
+          <w:szCs w:val="28"/>
+        </w:rPr>
+      </w:pPr>
+      <w:r>
+        <w:rPr>
+          <w:sz w:val="28"/>
+          <w:szCs w:val="28"/>
+        </w:rPr>
+        <w:t>G - Moves to the end of the text file.</w:t>
+      </w:r>
+    </w:p>
+    <w:p>
+      <w:pPr>
+        <w:numPr>
+          <w:ilvl w:val="0"/>
+          <w:numId w:val="8"/>
+        </w:numPr>
+        <w:rPr>
+          <w:sz w:val="28"/>
+          <w:szCs w:val="28"/>
+        </w:rPr>
+      </w:pPr>
+      <w:r>
+        <w:rPr>
+          <w:sz w:val="28"/>
+          <w:szCs w:val="28"/>
+        </w:rPr>
+        <w:lastRenderedPageBreak/>
+        <w:t>/</w:t>
+      </w:r>
+      <w:proofErr w:type="gramStart"/>
+      <w:r>
+        <w:rPr>
+          <w:sz w:val="28"/>
+          <w:szCs w:val="28"/>
+        </w:rPr>
+        <w:t>search</w:t>
+      </w:r>
+      <w:proofErr w:type="gramEnd"/>
+      <w:r>
+        <w:rPr>
+          <w:sz w:val="28"/>
+          <w:szCs w:val="28"/>
+        </w:rPr>
+        <w:t xml:space="preserve"> - You can search for specific text inside the text document. Prefacing the words you want to search with /</w:t>
+      </w:r>
+    </w:p>
+    <w:p>
+      <w:pPr>
+        <w:numPr>
+          <w:ilvl w:val="0"/>
+          <w:numId w:val="8"/>
+        </w:numPr>
+        <w:rPr>
+          <w:sz w:val="28"/>
+          <w:szCs w:val="28"/>
+        </w:rPr>
+      </w:pPr>
+      <w:r>
+        <w:rPr>
+          <w:sz w:val="28"/>
+          <w:szCs w:val="28"/>
+        </w:rPr>
+        <w:t>h - If you need a little help about how to use less while you’re in less, use help.</w:t>
+      </w:r>
+    </w:p>
+    <w:p>
+      <w:pPr>
+        <w:pStyle w:val="Heading3"/>
+        <w:spacing w:before="300" w:beforeAutospacing="0" w:after="150" w:afterAutospacing="0"/>
+        <w:rPr>
+          <w:rFonts w:ascii="Helvetica" w:hAnsi="Helvetica" w:cs="Helvetica"/>
+          <w:color w:val="2C3E50"/>
+          <w:sz w:val="36"/>
+          <w:szCs w:val="36"/>
+        </w:rPr>
+      </w:pPr>
+      <w:r>
+        <w:rPr>
+          <w:rFonts w:ascii="Helvetica" w:hAnsi="Helvetica" w:cs="Helvetica"/>
+          <w:color w:val="2C3E50"/>
+          <w:sz w:val="36"/>
+          <w:szCs w:val="36"/>
+        </w:rPr>
+        <w:t>Exercises</w:t>
+      </w:r>
+    </w:p>
+    <w:p>
+      <w:pPr>
+        <w:rPr>
+          <w:sz w:val="28"/>
+          <w:szCs w:val="28"/>
+        </w:rPr>
+      </w:pPr>
+      <w:r>
+        <w:rPr>
+          <w:sz w:val="28"/>
+          <w:szCs w:val="28"/>
+        </w:rPr>
+        <w:t>Run less on a file, then page up and around the file. Try searching for a specific word. Quickly navigate to the beginning or the end of the file.</w:t>
+      </w:r>
+    </w:p>
+    <w:p>
+      <w:pPr>
+        <w:rPr>
+          <w:sz w:val="28"/>
+          <w:szCs w:val="28"/>
+        </w:rPr>
+      </w:pPr>
+    </w:p>
+    <w:p>
+      <w:pPr>
+        <w:pStyle w:val="ListParagraph"/>
+        <w:numPr>
+          <w:ilvl w:val="0"/>
+          <w:numId w:val="2"/>
+        </w:numPr>
+        <w:rPr>
+          <w:b/>
+          <w:bCs/>
+          <w:sz w:val="36"/>
+          <w:szCs w:val="36"/>
+        </w:rPr>
+      </w:pPr>
+      <w:r>
+        <w:rPr>
+          <w:b/>
+          <w:bCs/>
+          <w:sz w:val="36"/>
+          <w:szCs w:val="36"/>
+        </w:rPr>
+        <w:t>History</w:t>
+      </w:r>
+    </w:p>
+    <w:p>
+      <w:pPr>
+        <w:rPr>
+          <w:sz w:val="28"/>
+          <w:szCs w:val="28"/>
+        </w:rPr>
+      </w:pPr>
+      <w:r>
+        <w:rPr>
+          <w:sz w:val="28"/>
+          <w:szCs w:val="28"/>
+        </w:rPr>
+        <w:t>In your shell, there is a history of the commands that you previously entered, you can actually look through these commands. This is quite useful when you want to find and run a command you used previously without actually typing it again.</w:t>
+      </w:r>
+    </w:p>
+    <w:p>
+      <w:pPr>
+        <w:rPr>
+          <w:sz w:val="28"/>
+          <w:szCs w:val="28"/>
+        </w:rPr>
+      </w:pPr>
+      <w:r>
+        <w:rPr>
+          <w:sz w:val="28"/>
+          <w:szCs w:val="28"/>
+        </w:rPr>
+        <w:t>$ history</w:t>
+      </w:r>
+    </w:p>
+    <w:p>
+      <w:pPr>
+        <w:rPr>
+          <w:sz w:val="28"/>
+          <w:szCs w:val="28"/>
+        </w:rPr>
+      </w:pPr>
+      <w:r>
+        <w:rPr>
+          <w:sz w:val="28"/>
+          <w:szCs w:val="28"/>
+        </w:rPr>
+        <w:t>Want to run the same command you did before, just hit the up arrow.</w:t>
+      </w:r>
+    </w:p>
+    <w:p>
+      <w:pPr>
+        <w:rPr>
+          <w:sz w:val="28"/>
+          <w:szCs w:val="28"/>
+        </w:rPr>
+      </w:pPr>
+      <w:r>
+        <w:rPr>
+          <w:sz w:val="28"/>
+          <w:szCs w:val="28"/>
+        </w:rPr>
+        <w:t xml:space="preserve">Want to run the previous command without typing it again? </w:t>
+      </w:r>
+      <w:proofErr w:type="gramStart"/>
+      <w:r>
+        <w:rPr>
+          <w:sz w:val="28"/>
+          <w:szCs w:val="28"/>
+        </w:rPr>
+        <w:t>Use !</w:t>
+      </w:r>
+      <w:proofErr w:type="gramEnd"/>
+      <w:r>
+        <w:rPr>
+          <w:sz w:val="28"/>
+          <w:szCs w:val="28"/>
+        </w:rPr>
+        <w:t>!. If you typed cat file1 and want to run it again, you can actually just go !! and it will run the last command you ran.</w:t>
+      </w:r>
+    </w:p>
+    <w:p>
+      <w:pPr>
+        <w:rPr>
+          <w:sz w:val="28"/>
+          <w:szCs w:val="28"/>
+        </w:rPr>
+      </w:pPr>
+      <w:r>
+        <w:rPr>
+          <w:sz w:val="28"/>
+          <w:szCs w:val="28"/>
+        </w:rPr>
+        <w:t>Another history shortcut is ctrl-R, this is the reverse search command, if you hit ctrl-R and you start typing parts of the command you want it will show you matches and you can just navigate through them by hitting the ctrl-R key again. Once you found the command you want to use again, just hit the Enter key.</w:t>
+      </w:r>
+    </w:p>
+    <w:p>
+      <w:pPr>
+        <w:rPr>
+          <w:sz w:val="28"/>
+          <w:szCs w:val="28"/>
+        </w:rPr>
+      </w:pPr>
+      <w:r>
+        <w:rPr>
+          <w:sz w:val="28"/>
+          <w:szCs w:val="28"/>
+        </w:rPr>
+        <w:t xml:space="preserve">Our terminal is getting a little </w:t>
+      </w:r>
+      <w:proofErr w:type="gramStart"/>
+      <w:r>
+        <w:rPr>
+          <w:sz w:val="28"/>
+          <w:szCs w:val="28"/>
+        </w:rPr>
+        <w:t>cluttered</w:t>
+      </w:r>
+      <w:proofErr w:type="gramEnd"/>
+      <w:r>
+        <w:rPr>
+          <w:sz w:val="28"/>
+          <w:szCs w:val="28"/>
+        </w:rPr>
+        <w:t xml:space="preserve"> no? Let’s do a little cleanup, use the clear command to clear up your display.</w:t>
+      </w:r>
+    </w:p>
+    <w:p>
+      <w:pPr>
+        <w:rPr>
+          <w:sz w:val="28"/>
+          <w:szCs w:val="28"/>
+        </w:rPr>
+      </w:pPr>
+      <w:r>
+        <w:rPr>
+          <w:sz w:val="28"/>
+          <w:szCs w:val="28"/>
+        </w:rPr>
+        <w:t>$ clear</w:t>
+      </w:r>
+    </w:p>
+    <w:p>
+      <w:pPr>
+        <w:rPr>
+          <w:sz w:val="28"/>
+          <w:szCs w:val="28"/>
+        </w:rPr>
+      </w:pPr>
+      <w:r>
+        <w:rPr>
+          <w:sz w:val="28"/>
+          <w:szCs w:val="28"/>
+        </w:rPr>
+        <w:t xml:space="preserve">There that looks </w:t>
+      </w:r>
+      <w:proofErr w:type="gramStart"/>
+      <w:r>
+        <w:rPr>
+          <w:sz w:val="28"/>
+          <w:szCs w:val="28"/>
+        </w:rPr>
+        <w:t>better</w:t>
+      </w:r>
+      <w:proofErr w:type="gramEnd"/>
+      <w:r>
+        <w:rPr>
+          <w:sz w:val="28"/>
+          <w:szCs w:val="28"/>
+        </w:rPr>
+        <w:t xml:space="preserve"> doesn’t it?</w:t>
+      </w:r>
+    </w:p>
+    <w:p>
+      <w:pPr>
+        <w:rPr>
+          <w:sz w:val="28"/>
+          <w:szCs w:val="28"/>
+        </w:rPr>
+      </w:pPr>
+      <w:r>
+        <w:rPr>
+          <w:sz w:val="28"/>
+          <w:szCs w:val="28"/>
+        </w:rPr>
+        <w:t xml:space="preserve">While we are talking about useful things, one of the most useful features in any command-line environment is tab completion. If you start typing the beginning of a command, file, directory, etc and hit the Tab key, it will autocomplete based on what it finds in the directory you are searching as long as you don’t have any other files that start with those letters. For </w:t>
+      </w:r>
+      <w:proofErr w:type="gramStart"/>
+      <w:r>
+        <w:rPr>
+          <w:sz w:val="28"/>
+          <w:szCs w:val="28"/>
+        </w:rPr>
+        <w:t>example</w:t>
+      </w:r>
+      <w:proofErr w:type="gramEnd"/>
+      <w:r>
+        <w:rPr>
+          <w:sz w:val="28"/>
+          <w:szCs w:val="28"/>
+        </w:rPr>
+        <w:t xml:space="preserve"> if you were trying </w:t>
+      </w:r>
+      <w:r>
+        <w:rPr>
+          <w:sz w:val="28"/>
+          <w:szCs w:val="28"/>
+        </w:rPr>
+        <w:lastRenderedPageBreak/>
+        <w:t>to run the command chrome, you can type chr and press Tab and it will autocomplete chrome.</w:t>
+      </w:r>
+    </w:p>
+    <w:p>
+      <w:pPr>
+        <w:rPr>
+          <w:sz w:val="28"/>
+          <w:szCs w:val="28"/>
+        </w:rPr>
+      </w:pPr>
+    </w:p>
+    <w:p>
+      <w:pPr>
+        <w:rPr>
+          <w:sz w:val="28"/>
+          <w:szCs w:val="28"/>
+        </w:rPr>
+      </w:pPr>
+    </w:p>
+    <w:p>
+      <w:pPr>
+        <w:rPr>
+          <w:sz w:val="28"/>
+          <w:szCs w:val="28"/>
+        </w:rPr>
+      </w:pPr>
+    </w:p>
     <w:sectPr>
       <w:pgSz w:w="11906" w:h="16838"/>
       <w:pgMar w:top="1440" w:right="1440" w:bottom="1440" w:left="1440" w:header="708" w:footer="708" w:gutter="0"/>
@@ -1009,6 +2791,268 @@
 <file path=word/numbering.xml><?xml version="1.0" encoding="utf-8"?>
 <w:numbering xmlns:wpc="http://schemas.microsoft.com/office/word/2010/wordprocessingCanvas" xmlns:cx="http://schemas.microsoft.com/office/drawing/2014/chartex" xmlns:cx1="http://schemas.microsoft.com/office/drawing/2015/9/8/chartex" xmlns:cx2="http://schemas.microsoft.com/office/drawing/2015/10/21/chartex" xmlns:cx3="http://schemas.microsoft.com/office/drawing/2016/5/9/chartex" xmlns:cx4="http://schemas.microsoft.com/office/drawing/2016/5/10/chartex" xmlns:cx5="http://schemas.microsoft.com/office/drawing/2016/5/11/chartex" xmlns:cx6="http://schemas.microsoft.com/office/drawing/2016/5/12/chartex" xmlns:cx7="http://schemas.microsoft.com/office/drawing/2016/5/13/chartex" xmlns:cx8="http://schemas.microsoft.com/office/drawing/2016/5/14/chartex" xmlns:mc="http://schemas.openxmlformats.org/markup-compatibility/2006" xmlns:aink="http://schemas.microsoft.com/office/drawing/2016/ink" xmlns:am3d="http://schemas.microsoft.com/office/drawing/2017/model3d" xmlns:o="urn:schemas-microsoft-com:office:office" xmlns:oel="http://schemas.microsoft.com/office/2019/extlst" xmlns:r="http://schemas.openxmlformats.org/officeDocument/2006/relationships" xmlns:m="http://schemas.openxmlformats.org/officeDocument/2006/math" xmlns:v="urn:schemas-microsoft-com:vml" xmlns:wp14="http://schemas.microsoft.com/office/word/2010/wordprocessingDrawing" xmlns:wp="http://schemas.openxmlformats.org/drawingml/2006/wordprocessingDrawing" xmlns:w10="urn:schemas-microsoft-com:office:word" xmlns:w="http://schemas.openxmlformats.org/wordprocessingml/2006/main" xmlns:w14="http://schemas.microsoft.com/office/word/2010/wordml" xmlns:w15="http://schemas.microsoft.com/office/word/2012/wordml" xmlns:w16cex="http://schemas.microsoft.com/office/word/2018/wordml/cex" xmlns:w16cid="http://schemas.microsoft.com/office/word/2016/wordml/cid" xmlns:w16="http://schemas.microsoft.com/office/word/2018/wordml" xmlns:w16du="http://schemas.microsoft.com/office/word/2023/wordml/word16du" xmlns:w16sdtdh="http://schemas.microsoft.com/office/word/2020/wordml/sdtdatahash" xmlns:w16se="http://schemas.microsoft.com/office/word/2015/wordml/symex" xmlns:wpg="http://schemas.microsoft.com/office/word/2010/wordprocessingGroup" xmlns:wpi="http://schemas.microsoft.com/office/word/2010/wordprocessingInk" xmlns:wne="http://schemas.microsoft.com/office/word/2006/wordml" xmlns:wps="http://schemas.microsoft.com/office/word/2010/wordprocessingShape" mc:Ignorable="w14 w15 w16se w16cid w16 w16cex w16sdtdh w16du wp14">
   <w:abstractNum w:abstractNumId="0" w15:restartNumberingAfterBreak="0">
+    <w:nsid w:val="08D758D4"/>
+    <w:multiLevelType w:val="multilevel"/>
+    <w:tmpl w:val="150A6E52"/>
+    <w:lvl w:ilvl="0">
+      <w:start w:val="1"/>
+      <w:numFmt w:val="bullet"/>
+      <w:lvlText w:val=""/>
+      <w:lvlJc w:val="left"/>
+      <w:pPr>
+        <w:tabs>
+          <w:tab w:val="num" w:pos="720"/>
+        </w:tabs>
+        <w:ind w:left="720" w:hanging="360"/>
+      </w:pPr>
+      <w:rPr>
+        <w:rFonts w:ascii="Symbol" w:hAnsi="Symbol" w:hint="default"/>
+        <w:sz w:val="20"/>
+      </w:rPr>
+    </w:lvl>
+    <w:lvl w:ilvl="1" w:tentative="1">
+      <w:start w:val="1"/>
+      <w:numFmt w:val="bullet"/>
+      <w:lvlText w:val="o"/>
+      <w:lvlJc w:val="left"/>
+      <w:pPr>
+        <w:tabs>
+          <w:tab w:val="num" w:pos="1440"/>
+        </w:tabs>
+        <w:ind w:left="1440" w:hanging="360"/>
+      </w:pPr>
+      <w:rPr>
+        <w:rFonts w:ascii="Courier New" w:hAnsi="Courier New" w:hint="default"/>
+        <w:sz w:val="20"/>
+      </w:rPr>
+    </w:lvl>
+    <w:lvl w:ilvl="2" w:tentative="1">
+      <w:start w:val="1"/>
+      <w:numFmt w:val="bullet"/>
+      <w:lvlText w:val=""/>
+      <w:lvlJc w:val="left"/>
+      <w:pPr>
+        <w:tabs>
+          <w:tab w:val="num" w:pos="2160"/>
+        </w:tabs>
+        <w:ind w:left="2160" w:hanging="360"/>
+      </w:pPr>
+      <w:rPr>
+        <w:rFonts w:ascii="Wingdings" w:hAnsi="Wingdings" w:hint="default"/>
+        <w:sz w:val="20"/>
+      </w:rPr>
+    </w:lvl>
+    <w:lvl w:ilvl="3" w:tentative="1">
+      <w:start w:val="1"/>
+      <w:numFmt w:val="bullet"/>
+      <w:lvlText w:val=""/>
+      <w:lvlJc w:val="left"/>
+      <w:pPr>
+        <w:tabs>
+          <w:tab w:val="num" w:pos="2880"/>
+        </w:tabs>
+        <w:ind w:left="2880" w:hanging="360"/>
+      </w:pPr>
+      <w:rPr>
+        <w:rFonts w:ascii="Wingdings" w:hAnsi="Wingdings" w:hint="default"/>
+        <w:sz w:val="20"/>
+      </w:rPr>
+    </w:lvl>
+    <w:lvl w:ilvl="4" w:tentative="1">
+      <w:start w:val="1"/>
+      <w:numFmt w:val="bullet"/>
+      <w:lvlText w:val=""/>
+      <w:lvlJc w:val="left"/>
+      <w:pPr>
+        <w:tabs>
+          <w:tab w:val="num" w:pos="3600"/>
+        </w:tabs>
+        <w:ind w:left="3600" w:hanging="360"/>
+      </w:pPr>
+      <w:rPr>
+        <w:rFonts w:ascii="Wingdings" w:hAnsi="Wingdings" w:hint="default"/>
+        <w:sz w:val="20"/>
+      </w:rPr>
+    </w:lvl>
+    <w:lvl w:ilvl="5" w:tentative="1">
+      <w:start w:val="1"/>
+      <w:numFmt w:val="bullet"/>
+      <w:lvlText w:val=""/>
+      <w:lvlJc w:val="left"/>
+      <w:pPr>
+        <w:tabs>
+          <w:tab w:val="num" w:pos="4320"/>
+        </w:tabs>
+        <w:ind w:left="4320" w:hanging="360"/>
+      </w:pPr>
+      <w:rPr>
+        <w:rFonts w:ascii="Wingdings" w:hAnsi="Wingdings" w:hint="default"/>
+        <w:sz w:val="20"/>
+      </w:rPr>
+    </w:lvl>
+    <w:lvl w:ilvl="6" w:tentative="1">
+      <w:start w:val="1"/>
+      <w:numFmt w:val="bullet"/>
+      <w:lvlText w:val=""/>
+      <w:lvlJc w:val="left"/>
+      <w:pPr>
+        <w:tabs>
+          <w:tab w:val="num" w:pos="5040"/>
+        </w:tabs>
+        <w:ind w:left="5040" w:hanging="360"/>
+      </w:pPr>
+      <w:rPr>
+        <w:rFonts w:ascii="Wingdings" w:hAnsi="Wingdings" w:hint="default"/>
+        <w:sz w:val="20"/>
+      </w:rPr>
+    </w:lvl>
+    <w:lvl w:ilvl="7" w:tentative="1">
+      <w:start w:val="1"/>
+      <w:numFmt w:val="bullet"/>
+      <w:lvlText w:val=""/>
+      <w:lvlJc w:val="left"/>
+      <w:pPr>
+        <w:tabs>
+          <w:tab w:val="num" w:pos="5760"/>
+        </w:tabs>
+        <w:ind w:left="5760" w:hanging="360"/>
+      </w:pPr>
+      <w:rPr>
+        <w:rFonts w:ascii="Wingdings" w:hAnsi="Wingdings" w:hint="default"/>
+        <w:sz w:val="20"/>
+      </w:rPr>
+    </w:lvl>
+    <w:lvl w:ilvl="8" w:tentative="1">
+      <w:start w:val="1"/>
+      <w:numFmt w:val="bullet"/>
+      <w:lvlText w:val=""/>
+      <w:lvlJc w:val="left"/>
+      <w:pPr>
+        <w:tabs>
+          <w:tab w:val="num" w:pos="6480"/>
+        </w:tabs>
+        <w:ind w:left="6480" w:hanging="360"/>
+      </w:pPr>
+      <w:rPr>
+        <w:rFonts w:ascii="Wingdings" w:hAnsi="Wingdings" w:hint="default"/>
+        <w:sz w:val="20"/>
+      </w:rPr>
+    </w:lvl>
+  </w:abstractNum>
+  <w:abstractNum w:abstractNumId="1" w15:restartNumberingAfterBreak="0">
+    <w:nsid w:val="4B4E2D1D"/>
+    <w:multiLevelType w:val="multilevel"/>
+    <w:tmpl w:val="D346A3FA"/>
+    <w:lvl w:ilvl="0">
+      <w:start w:val="1"/>
+      <w:numFmt w:val="decimal"/>
+      <w:lvlText w:val="%1."/>
+      <w:lvlJc w:val="left"/>
+      <w:pPr>
+        <w:tabs>
+          <w:tab w:val="num" w:pos="720"/>
+        </w:tabs>
+        <w:ind w:left="720" w:hanging="360"/>
+      </w:pPr>
+    </w:lvl>
+    <w:lvl w:ilvl="1" w:tentative="1">
+      <w:start w:val="1"/>
+      <w:numFmt w:val="decimal"/>
+      <w:lvlText w:val="%2."/>
+      <w:lvlJc w:val="left"/>
+      <w:pPr>
+        <w:tabs>
+          <w:tab w:val="num" w:pos="1440"/>
+        </w:tabs>
+        <w:ind w:left="1440" w:hanging="360"/>
+      </w:pPr>
+    </w:lvl>
+    <w:lvl w:ilvl="2" w:tentative="1">
+      <w:start w:val="1"/>
+      <w:numFmt w:val="decimal"/>
+      <w:lvlText w:val="%3."/>
+      <w:lvlJc w:val="left"/>
+      <w:pPr>
+        <w:tabs>
+          <w:tab w:val="num" w:pos="2160"/>
+        </w:tabs>
+        <w:ind w:left="2160" w:hanging="360"/>
+      </w:pPr>
+    </w:lvl>
+    <w:lvl w:ilvl="3" w:tentative="1">
+      <w:start w:val="1"/>
+      <w:numFmt w:val="decimal"/>
+      <w:lvlText w:val="%4."/>
+      <w:lvlJc w:val="left"/>
+      <w:pPr>
+        <w:tabs>
+          <w:tab w:val="num" w:pos="2880"/>
+        </w:tabs>
+        <w:ind w:left="2880" w:hanging="360"/>
+      </w:pPr>
+    </w:lvl>
+    <w:lvl w:ilvl="4" w:tentative="1">
+      <w:start w:val="1"/>
+      <w:numFmt w:val="decimal"/>
+      <w:lvlText w:val="%5."/>
+      <w:lvlJc w:val="left"/>
+      <w:pPr>
+        <w:tabs>
+          <w:tab w:val="num" w:pos="3600"/>
+        </w:tabs>
+        <w:ind w:left="3600" w:hanging="360"/>
+      </w:pPr>
+    </w:lvl>
+    <w:lvl w:ilvl="5" w:tentative="1">
+      <w:start w:val="1"/>
+      <w:numFmt w:val="decimal"/>
+      <w:lvlText w:val="%6."/>
+      <w:lvlJc w:val="left"/>
+      <w:pPr>
+        <w:tabs>
+          <w:tab w:val="num" w:pos="4320"/>
+        </w:tabs>
+        <w:ind w:left="4320" w:hanging="360"/>
+      </w:pPr>
+    </w:lvl>
+    <w:lvl w:ilvl="6" w:tentative="1">
+      <w:start w:val="1"/>
+      <w:numFmt w:val="decimal"/>
+      <w:lvlText w:val="%7."/>
+      <w:lvlJc w:val="left"/>
+      <w:pPr>
+        <w:tabs>
+          <w:tab w:val="num" w:pos="5040"/>
+        </w:tabs>
+        <w:ind w:left="5040" w:hanging="360"/>
+      </w:pPr>
+    </w:lvl>
+    <w:lvl w:ilvl="7" w:tentative="1">
+      <w:start w:val="1"/>
+      <w:numFmt w:val="decimal"/>
+      <w:lvlText w:val="%8."/>
+      <w:lvlJc w:val="left"/>
+      <w:pPr>
+        <w:tabs>
+          <w:tab w:val="num" w:pos="5760"/>
+        </w:tabs>
+        <w:ind w:left="5760" w:hanging="360"/>
+      </w:pPr>
+    </w:lvl>
+    <w:lvl w:ilvl="8" w:tentative="1">
+      <w:start w:val="1"/>
+      <w:numFmt w:val="decimal"/>
+      <w:lvlText w:val="%9."/>
+      <w:lvlJc w:val="left"/>
+      <w:pPr>
+        <w:tabs>
+          <w:tab w:val="num" w:pos="6480"/>
+        </w:tabs>
+        <w:ind w:left="6480" w:hanging="360"/>
+      </w:pPr>
+    </w:lvl>
+  </w:abstractNum>
+  <w:abstractNum w:abstractNumId="2" w15:restartNumberingAfterBreak="0">
     <w:nsid w:val="51A56F42"/>
     <w:multiLevelType w:val="hybridMultilevel"/>
     <w:tmpl w:val="16620296"/>
@@ -1097,10 +3141,10 @@
       </w:pPr>
     </w:lvl>
   </w:abstractNum>
-  <w:abstractNum w:abstractNumId="1" w15:restartNumberingAfterBreak="0">
+  <w:abstractNum w:abstractNumId="3" w15:restartNumberingAfterBreak="0">
     <w:nsid w:val="59B653E1"/>
     <w:multiLevelType w:val="hybridMultilevel"/>
-    <w:tmpl w:val="C22E092A"/>
+    <w:tmpl w:val="8BCED9E2"/>
     <w:lvl w:ilvl="0" w:tplc="1A349DA8">
       <w:start w:val="1"/>
       <w:numFmt w:val="decimal"/>
@@ -1187,7 +3231,7 @@
       </w:pPr>
     </w:lvl>
   </w:abstractNum>
-  <w:abstractNum w:abstractNumId="2" w15:restartNumberingAfterBreak="0">
+  <w:abstractNum w:abstractNumId="4" w15:restartNumberingAfterBreak="0">
     <w:nsid w:val="641009B8"/>
     <w:multiLevelType w:val="multilevel"/>
     <w:tmpl w:val="13A637FC"/>
@@ -1300,7 +3344,7 @@
       </w:pPr>
     </w:lvl>
   </w:abstractNum>
-  <w:abstractNum w:abstractNumId="3" w15:restartNumberingAfterBreak="0">
+  <w:abstractNum w:abstractNumId="5" w15:restartNumberingAfterBreak="0">
     <w:nsid w:val="70111C77"/>
     <w:multiLevelType w:val="multilevel"/>
     <w:tmpl w:val="57722BAA"/>
@@ -1449,7 +3493,156 @@
       </w:rPr>
     </w:lvl>
   </w:abstractNum>
-  <w:abstractNum w:abstractNumId="4" w15:restartNumberingAfterBreak="0">
+  <w:abstractNum w:abstractNumId="6" w15:restartNumberingAfterBreak="0">
+    <w:nsid w:val="75267EBC"/>
+    <w:multiLevelType w:val="multilevel"/>
+    <w:tmpl w:val="70DE715E"/>
+    <w:lvl w:ilvl="0">
+      <w:start w:val="1"/>
+      <w:numFmt w:val="bullet"/>
+      <w:lvlText w:val=""/>
+      <w:lvlJc w:val="left"/>
+      <w:pPr>
+        <w:tabs>
+          <w:tab w:val="num" w:pos="720"/>
+        </w:tabs>
+        <w:ind w:left="720" w:hanging="360"/>
+      </w:pPr>
+      <w:rPr>
+        <w:rFonts w:ascii="Symbol" w:hAnsi="Symbol" w:hint="default"/>
+        <w:sz w:val="20"/>
+      </w:rPr>
+    </w:lvl>
+    <w:lvl w:ilvl="1" w:tentative="1">
+      <w:start w:val="1"/>
+      <w:numFmt w:val="bullet"/>
+      <w:lvlText w:val="o"/>
+      <w:lvlJc w:val="left"/>
+      <w:pPr>
+        <w:tabs>
+          <w:tab w:val="num" w:pos="1440"/>
+        </w:tabs>
+        <w:ind w:left="1440" w:hanging="360"/>
+      </w:pPr>
+      <w:rPr>
+        <w:rFonts w:ascii="Courier New" w:hAnsi="Courier New" w:hint="default"/>
+        <w:sz w:val="20"/>
+      </w:rPr>
+    </w:lvl>
+    <w:lvl w:ilvl="2" w:tentative="1">
+      <w:start w:val="1"/>
+      <w:numFmt w:val="bullet"/>
+      <w:lvlText w:val=""/>
+      <w:lvlJc w:val="left"/>
+      <w:pPr>
+        <w:tabs>
+          <w:tab w:val="num" w:pos="2160"/>
+        </w:tabs>
+        <w:ind w:left="2160" w:hanging="360"/>
+      </w:pPr>
+      <w:rPr>
+        <w:rFonts w:ascii="Wingdings" w:hAnsi="Wingdings" w:hint="default"/>
+        <w:sz w:val="20"/>
+      </w:rPr>
+    </w:lvl>
+    <w:lvl w:ilvl="3" w:tentative="1">
+      <w:start w:val="1"/>
+      <w:numFmt w:val="bullet"/>
+      <w:lvlText w:val=""/>
+      <w:lvlJc w:val="left"/>
+      <w:pPr>
+        <w:tabs>
+          <w:tab w:val="num" w:pos="2880"/>
+        </w:tabs>
+        <w:ind w:left="2880" w:hanging="360"/>
+      </w:pPr>
+      <w:rPr>
+        <w:rFonts w:ascii="Wingdings" w:hAnsi="Wingdings" w:hint="default"/>
+        <w:sz w:val="20"/>
+      </w:rPr>
+    </w:lvl>
+    <w:lvl w:ilvl="4" w:tentative="1">
+      <w:start w:val="1"/>
+      <w:numFmt w:val="bullet"/>
+      <w:lvlText w:val=""/>
+      <w:lvlJc w:val="left"/>
+      <w:pPr>
+        <w:tabs>
+          <w:tab w:val="num" w:pos="3600"/>
+        </w:tabs>
+        <w:ind w:left="3600" w:hanging="360"/>
+      </w:pPr>
+      <w:rPr>
+        <w:rFonts w:ascii="Wingdings" w:hAnsi="Wingdings" w:hint="default"/>
+        <w:sz w:val="20"/>
+      </w:rPr>
+    </w:lvl>
+    <w:lvl w:ilvl="5" w:tentative="1">
+      <w:start w:val="1"/>
+      <w:numFmt w:val="bullet"/>
+      <w:lvlText w:val=""/>
+      <w:lvlJc w:val="left"/>
+      <w:pPr>
+        <w:tabs>
+          <w:tab w:val="num" w:pos="4320"/>
+        </w:tabs>
+        <w:ind w:left="4320" w:hanging="360"/>
+      </w:pPr>
+      <w:rPr>
+        <w:rFonts w:ascii="Wingdings" w:hAnsi="Wingdings" w:hint="default"/>
+        <w:sz w:val="20"/>
+      </w:rPr>
+    </w:lvl>
+    <w:lvl w:ilvl="6" w:tentative="1">
+      <w:start w:val="1"/>
+      <w:numFmt w:val="bullet"/>
+      <w:lvlText w:val=""/>
+      <w:lvlJc w:val="left"/>
+      <w:pPr>
+        <w:tabs>
+          <w:tab w:val="num" w:pos="5040"/>
+        </w:tabs>
+        <w:ind w:left="5040" w:hanging="360"/>
+      </w:pPr>
+      <w:rPr>
+        <w:rFonts w:ascii="Wingdings" w:hAnsi="Wingdings" w:hint="default"/>
+        <w:sz w:val="20"/>
+      </w:rPr>
+    </w:lvl>
+    <w:lvl w:ilvl="7" w:tentative="1">
+      <w:start w:val="1"/>
+      <w:numFmt w:val="bullet"/>
+      <w:lvlText w:val=""/>
+      <w:lvlJc w:val="left"/>
+      <w:pPr>
+        <w:tabs>
+          <w:tab w:val="num" w:pos="5760"/>
+        </w:tabs>
+        <w:ind w:left="5760" w:hanging="360"/>
+      </w:pPr>
+      <w:rPr>
+        <w:rFonts w:ascii="Wingdings" w:hAnsi="Wingdings" w:hint="default"/>
+        <w:sz w:val="20"/>
+      </w:rPr>
+    </w:lvl>
+    <w:lvl w:ilvl="8" w:tentative="1">
+      <w:start w:val="1"/>
+      <w:numFmt w:val="bullet"/>
+      <w:lvlText w:val=""/>
+      <w:lvlJc w:val="left"/>
+      <w:pPr>
+        <w:tabs>
+          <w:tab w:val="num" w:pos="6480"/>
+        </w:tabs>
+        <w:ind w:left="6480" w:hanging="360"/>
+      </w:pPr>
+      <w:rPr>
+        <w:rFonts w:ascii="Wingdings" w:hAnsi="Wingdings" w:hint="default"/>
+        <w:sz w:val="20"/>
+      </w:rPr>
+    </w:lvl>
+  </w:abstractNum>
+  <w:abstractNum w:abstractNumId="7" w15:restartNumberingAfterBreak="0">
     <w:nsid w:val="7B2C12E4"/>
     <w:multiLevelType w:val="multilevel"/>
     <w:tmpl w:val="C786E7DA"/>
@@ -1599,19 +3792,28 @@
     </w:lvl>
   </w:abstractNum>
   <w:num w:numId="1" w16cid:durableId="1419643431">
+    <w:abstractNumId w:val="2"/>
+  </w:num>
+  <w:num w:numId="2" w16cid:durableId="1097213784">
+    <w:abstractNumId w:val="3"/>
+  </w:num>
+  <w:num w:numId="3" w16cid:durableId="196046397">
+    <w:abstractNumId w:val="4"/>
+  </w:num>
+  <w:num w:numId="4" w16cid:durableId="1271402200">
+    <w:abstractNumId w:val="5"/>
+  </w:num>
+  <w:num w:numId="5" w16cid:durableId="177933103">
+    <w:abstractNumId w:val="7"/>
+  </w:num>
+  <w:num w:numId="6" w16cid:durableId="1553082652">
     <w:abstractNumId w:val="0"/>
   </w:num>
-  <w:num w:numId="2" w16cid:durableId="1097213784">
+  <w:num w:numId="7" w16cid:durableId="477772353">
     <w:abstractNumId w:val="1"/>
   </w:num>
-  <w:num w:numId="3" w16cid:durableId="196046397">
-    <w:abstractNumId w:val="2"/>
-  </w:num>
-  <w:num w:numId="4" w16cid:durableId="1271402200">
-    <w:abstractNumId w:val="3"/>
-  </w:num>
-  <w:num w:numId="5" w16cid:durableId="177933103">
-    <w:abstractNumId w:val="4"/>
+  <w:num w:numId="8" w16cid:durableId="1261062760">
+    <w:abstractNumId w:val="6"/>
   </w:num>
 </w:numbering>
 </file>
@@ -2017,6 +4219,28 @@
     <w:name w:val="Normal"/>
     <w:qFormat/>
   </w:style>
+  <w:style w:type="paragraph" w:styleId="Heading3">
+    <w:name w:val="heading 3"/>
+    <w:basedOn w:val="Normal"/>
+    <w:link w:val="Heading3Char"/>
+    <w:uiPriority w:val="9"/>
+    <w:qFormat/>
+    <w:rsid w:val="002E5117"/>
+    <w:pPr>
+      <w:spacing w:before="100" w:beforeAutospacing="1" w:after="100" w:afterAutospacing="1" w:line="240" w:lineRule="auto"/>
+      <w:outlineLvl w:val="2"/>
+    </w:pPr>
+    <w:rPr>
+      <w:rFonts w:ascii="Times New Roman" w:eastAsia="Times New Roman" w:hAnsi="Times New Roman" w:cs="Times New Roman"/>
+      <w:b/>
+      <w:bCs/>
+      <w:kern w:val="0"/>
+      <w:sz w:val="27"/>
+      <w:szCs w:val="27"/>
+      <w:lang w:eastAsia="en-IN"/>
+      <w14:ligatures w14:val="none"/>
+    </w:rPr>
+  </w:style>
   <w:style w:type="character" w:default="1" w:styleId="DefaultParagraphFont">
     <w:name w:val="Default Paragraph Font"/>
     <w:uiPriority w:val="1"/>
@@ -2053,6 +4277,96 @@
       <w:ind w:left="720"/>
       <w:contextualSpacing/>
     </w:pPr>
+  </w:style>
+  <w:style w:type="character" w:customStyle="1" w:styleId="Heading3Char">
+    <w:name w:val="Heading 3 Char"/>
+    <w:basedOn w:val="DefaultParagraphFont"/>
+    <w:link w:val="Heading3"/>
+    <w:uiPriority w:val="9"/>
+    <w:rsid w:val="002E5117"/>
+    <w:rPr>
+      <w:rFonts w:ascii="Times New Roman" w:eastAsia="Times New Roman" w:hAnsi="Times New Roman" w:cs="Times New Roman"/>
+      <w:b/>
+      <w:bCs/>
+      <w:kern w:val="0"/>
+      <w:sz w:val="27"/>
+      <w:szCs w:val="27"/>
+      <w:lang w:eastAsia="en-IN"/>
+      <w14:ligatures w14:val="none"/>
+    </w:rPr>
+  </w:style>
+  <w:style w:type="paragraph" w:styleId="NormalWeb">
+    <w:name w:val="Normal (Web)"/>
+    <w:basedOn w:val="Normal"/>
+    <w:uiPriority w:val="99"/>
+    <w:semiHidden/>
+    <w:unhideWhenUsed/>
+    <w:rsid w:val="002E5117"/>
+    <w:pPr>
+      <w:spacing w:before="100" w:beforeAutospacing="1" w:after="100" w:afterAutospacing="1" w:line="240" w:lineRule="auto"/>
+    </w:pPr>
+    <w:rPr>
+      <w:rFonts w:ascii="Times New Roman" w:eastAsia="Times New Roman" w:hAnsi="Times New Roman" w:cs="Times New Roman"/>
+      <w:kern w:val="0"/>
+      <w:sz w:val="24"/>
+      <w:szCs w:val="24"/>
+      <w:lang w:eastAsia="en-IN"/>
+      <w14:ligatures w14:val="none"/>
+    </w:rPr>
+  </w:style>
+  <w:style w:type="paragraph" w:styleId="HTMLPreformatted">
+    <w:name w:val="HTML Preformatted"/>
+    <w:basedOn w:val="Normal"/>
+    <w:link w:val="HTMLPreformattedChar"/>
+    <w:uiPriority w:val="99"/>
+    <w:semiHidden/>
+    <w:unhideWhenUsed/>
+    <w:rsid w:val="002E5117"/>
+    <w:pPr>
+      <w:tabs>
+        <w:tab w:val="left" w:pos="916"/>
+        <w:tab w:val="left" w:pos="1832"/>
+        <w:tab w:val="left" w:pos="2748"/>
+        <w:tab w:val="left" w:pos="3664"/>
+        <w:tab w:val="left" w:pos="4580"/>
+        <w:tab w:val="left" w:pos="5496"/>
+        <w:tab w:val="left" w:pos="6412"/>
+        <w:tab w:val="left" w:pos="7328"/>
+        <w:tab w:val="left" w:pos="8244"/>
+        <w:tab w:val="left" w:pos="9160"/>
+        <w:tab w:val="left" w:pos="10076"/>
+        <w:tab w:val="left" w:pos="10992"/>
+        <w:tab w:val="left" w:pos="11908"/>
+        <w:tab w:val="left" w:pos="12824"/>
+        <w:tab w:val="left" w:pos="13740"/>
+        <w:tab w:val="left" w:pos="14656"/>
+      </w:tabs>
+      <w:spacing w:after="0" w:line="240" w:lineRule="auto"/>
+    </w:pPr>
+    <w:rPr>
+      <w:rFonts w:ascii="Courier New" w:eastAsia="Times New Roman" w:hAnsi="Courier New" w:cs="Courier New"/>
+      <w:kern w:val="0"/>
+      <w:sz w:val="20"/>
+      <w:szCs w:val="20"/>
+      <w:lang w:eastAsia="en-IN"/>
+      <w14:ligatures w14:val="none"/>
+    </w:rPr>
+  </w:style>
+  <w:style w:type="character" w:customStyle="1" w:styleId="HTMLPreformattedChar">
+    <w:name w:val="HTML Preformatted Char"/>
+    <w:basedOn w:val="DefaultParagraphFont"/>
+    <w:link w:val="HTMLPreformatted"/>
+    <w:uiPriority w:val="99"/>
+    <w:semiHidden/>
+    <w:rsid w:val="002E5117"/>
+    <w:rPr>
+      <w:rFonts w:ascii="Courier New" w:eastAsia="Times New Roman" w:hAnsi="Courier New" w:cs="Courier New"/>
+      <w:kern w:val="0"/>
+      <w:sz w:val="20"/>
+      <w:szCs w:val="20"/>
+      <w:lang w:eastAsia="en-IN"/>
+      <w14:ligatures w14:val="none"/>
+    </w:rPr>
   </w:style>
 </w:styles>
 </file>

</xml_diff>